<commit_message>
Till 24 Module 4 till 4
</commit_message>
<xml_diff>
--- a/Module 1/Batch3_B055_Arpit_Kubadia_Module1_Assignment.docx
+++ b/Module 1/Batch3_B055_Arpit_Kubadia_Module1_Assignment.docx
@@ -1500,11 +1500,13 @@
       </w:r>
     </w:p>
     <w:p/>
-    <w:p/>
     <w:p>
       <w:bookmarkStart w:id="0" w:name="_GoBack"/>
       <w:bookmarkEnd w:id="0"/>
     </w:p>
+    <w:p/>
+    <w:p/>
+    <w:p/>
     <w:p/>
     <w:sectPr>
       <w:pgSz w:w="11906" w:h="16838"/>

</xml_diff>